<commit_message>
MHD2-24: Update of Report Builder SGVC_Neg v4 template
</commit_message>
<xml_diff>
--- a/inst/templates/SGVC_FAIL.docx
+++ b/inst/templates/SGVC_FAIL.docx
@@ -1,6 +1,6 @@
 
 <file path=word/document.xml><?xml version="1.0" encoding="utf-8"?>
-<w:document xmlns:wpc="http://schemas.microsoft.com/office/word/2010/wordprocessingCanvas" xmlns:cx="http://schemas.microsoft.com/office/drawing/2014/chartex" xmlns:cx1="http://schemas.microsoft.com/office/drawing/2015/9/8/chartex" xmlns:cx2="http://schemas.microsoft.com/office/drawing/2015/10/21/chartex" xmlns:cx3="http://schemas.microsoft.com/office/drawing/2016/5/9/chartex" xmlns:cx4="http://schemas.microsoft.com/office/drawing/2016/5/10/chartex" xmlns:cx5="http://schemas.microsoft.com/office/drawing/2016/5/11/chartex" xmlns:cx6="http://schemas.microsoft.com/office/drawing/2016/5/12/chartex" xmlns:cx7="http://schemas.microsoft.com/office/drawing/2016/5/13/chartex" xmlns:cx8="http://schemas.microsoft.com/office/drawing/2016/5/14/chartex" xmlns:mc="http://schemas.openxmlformats.org/markup-compatibility/2006" xmlns:aink="http://schemas.microsoft.com/office/drawing/2016/ink" xmlns:am3d="http://schemas.microsoft.com/office/drawing/2017/model3d" xmlns:o="urn:schemas-microsoft-com:office:office" xmlns:r="http://schemas.openxmlformats.org/officeDocument/2006/relationships" xmlns:m="http://schemas.openxmlformats.org/officeDocument/2006/math" xmlns:v="urn:schemas-microsoft-com:vml" xmlns:wp14="http://schemas.microsoft.com/office/word/2010/wordprocessingDrawing" xmlns:wp="http://schemas.openxmlformats.org/drawingml/2006/wordprocessingDrawing" xmlns:w10="urn:schemas-microsoft-com:office:word" xmlns:w="http://schemas.openxmlformats.org/wordprocessingml/2006/main" xmlns:w14="http://schemas.microsoft.com/office/word/2010/wordml" xmlns:w15="http://schemas.microsoft.com/office/word/2012/wordml" xmlns:w16cex="http://schemas.microsoft.com/office/word/2018/wordml/cex" xmlns:w16cid="http://schemas.microsoft.com/office/word/2016/wordml/cid" xmlns:w16="http://schemas.microsoft.com/office/word/2018/wordml" xmlns:w16sdtdh="http://schemas.microsoft.com/office/word/2020/wordml/sdtdatahash" xmlns:w16se="http://schemas.microsoft.com/office/word/2015/wordml/symex" xmlns:wpg="http://schemas.microsoft.com/office/word/2010/wordprocessingGroup" xmlns:wpi="http://schemas.microsoft.com/office/word/2010/wordprocessingInk" xmlns:wne="http://schemas.microsoft.com/office/word/2006/wordml" xmlns:wps="http://schemas.microsoft.com/office/word/2010/wordprocessingShape" mc:Ignorable="w14 w15 w16se w16cid w16 w16cex w16sdtdh wp14">
+<w:document xmlns:wpc="http://schemas.microsoft.com/office/word/2010/wordprocessingCanvas" xmlns:cx="http://schemas.microsoft.com/office/drawing/2014/chartex" xmlns:cx1="http://schemas.microsoft.com/office/drawing/2015/9/8/chartex" xmlns:cx2="http://schemas.microsoft.com/office/drawing/2015/10/21/chartex" xmlns:cx3="http://schemas.microsoft.com/office/drawing/2016/5/9/chartex" xmlns:cx4="http://schemas.microsoft.com/office/drawing/2016/5/10/chartex" xmlns:cx5="http://schemas.microsoft.com/office/drawing/2016/5/11/chartex" xmlns:cx6="http://schemas.microsoft.com/office/drawing/2016/5/12/chartex" xmlns:cx7="http://schemas.microsoft.com/office/drawing/2016/5/13/chartex" xmlns:cx8="http://schemas.microsoft.com/office/drawing/2016/5/14/chartex" xmlns:mc="http://schemas.openxmlformats.org/markup-compatibility/2006" xmlns:aink="http://schemas.microsoft.com/office/drawing/2016/ink" xmlns:am3d="http://schemas.microsoft.com/office/drawing/2017/model3d" xmlns:o="urn:schemas-microsoft-com:office:office" xmlns:oel="http://schemas.microsoft.com/office/2019/extlst" xmlns:r="http://schemas.openxmlformats.org/officeDocument/2006/relationships" xmlns:m="http://schemas.openxmlformats.org/officeDocument/2006/math" xmlns:v="urn:schemas-microsoft-com:vml" xmlns:wp14="http://schemas.microsoft.com/office/word/2010/wordprocessingDrawing" xmlns:wp="http://schemas.openxmlformats.org/drawingml/2006/wordprocessingDrawing" xmlns:w10="urn:schemas-microsoft-com:office:word" xmlns:w="http://schemas.openxmlformats.org/wordprocessingml/2006/main" xmlns:w14="http://schemas.microsoft.com/office/word/2010/wordml" xmlns:w15="http://schemas.microsoft.com/office/word/2012/wordml" xmlns:w16cex="http://schemas.microsoft.com/office/word/2018/wordml/cex" xmlns:w16cid="http://schemas.microsoft.com/office/word/2016/wordml/cid" xmlns:w16="http://schemas.microsoft.com/office/word/2018/wordml" xmlns:w16sdtdh="http://schemas.microsoft.com/office/word/2020/wordml/sdtdatahash" xmlns:w16se="http://schemas.microsoft.com/office/word/2015/wordml/symex" xmlns:wpg="http://schemas.microsoft.com/office/word/2010/wordprocessingGroup" xmlns:wpi="http://schemas.microsoft.com/office/word/2010/wordprocessingInk" xmlns:wne="http://schemas.microsoft.com/office/word/2006/wordml" xmlns:wps="http://schemas.microsoft.com/office/word/2010/wordprocessingShape" mc:Ignorable="w14 w15 w16se w16cid w16 w16cex w16sdtdh wp14">
   <w:body>
     <w:p>
       <w:pPr>
@@ -507,7 +507,6 @@
         </w:rPr>
         <w:t>Clinical Indication</w:t>
       </w:r>
-      <w:proofErr w:type="gramStart"/>
       <w:r>
         <w:rPr>
           <w:rFonts w:eastAsia="Times New Roman" w:cs="Arial"/>
@@ -522,16 +521,7 @@
           <w:sz w:val="18"/>
           <w:szCs w:val="18"/>
         </w:rPr>
-        <w:t>?Germline</w:t>
-      </w:r>
-      <w:proofErr w:type="gramEnd"/>
-      <w:r>
-        <w:rPr>
-          <w:rFonts w:cs="Arial"/>
-          <w:sz w:val="18"/>
-          <w:szCs w:val="18"/>
-        </w:rPr>
-        <w:t xml:space="preserve"> vs somatic origin of previously </w:t>
+        <w:t xml:space="preserve">?Germline vs somatic origin of previously </w:t>
       </w:r>
       <w:r>
         <w:rPr>
@@ -944,61 +934,7 @@
           <w:sz w:val="16"/>
           <w:szCs w:val="16"/>
         </w:rPr>
-        <w:t xml:space="preserve">DNA is analysed by targeted gene sequencing of coding regions and flanking splice sites (within 2 bp) of the genes listed below. Libraries are prepared using a custom QIAGEN </w:t>
-      </w:r>
-      <w:proofErr w:type="spellStart"/>
-      <w:r>
-        <w:rPr>
-          <w:rFonts w:cs="Arial"/>
-          <w:sz w:val="16"/>
-          <w:szCs w:val="16"/>
-        </w:rPr>
-        <w:t>QIAseq</w:t>
-      </w:r>
-      <w:proofErr w:type="spellEnd"/>
-      <w:r>
-        <w:rPr>
-          <w:rFonts w:cs="Arial"/>
-          <w:sz w:val="16"/>
-          <w:szCs w:val="16"/>
-        </w:rPr>
-        <w:t xml:space="preserve"> single primer extension-based panel (Peter MacCallum Cancer Centre </w:t>
-      </w:r>
-      <w:proofErr w:type="spellStart"/>
-      <w:r>
-        <w:rPr>
-          <w:rFonts w:cs="Arial"/>
-          <w:sz w:val="16"/>
-          <w:szCs w:val="16"/>
-        </w:rPr>
-        <w:t>AllHaem</w:t>
-      </w:r>
-      <w:proofErr w:type="spellEnd"/>
-      <w:r>
-        <w:rPr>
-          <w:rFonts w:cs="Arial"/>
-          <w:sz w:val="16"/>
-          <w:szCs w:val="16"/>
-        </w:rPr>
-        <w:t xml:space="preserve"> v4) and sequenced on an Illumina NextSeq500 with 150 bp paired end reads. A customised CLC bioinformatics pipeline including QIAGEN CLC enterprise solutions is used to generate aligned reads and call variants (single nucleotide variants and short insertions or deletions) against the hg19 human reference genome. Variants are analysed using </w:t>
-      </w:r>
-      <w:proofErr w:type="spellStart"/>
-      <w:r>
-        <w:rPr>
-          <w:rFonts w:cs="Arial"/>
-          <w:sz w:val="16"/>
-          <w:szCs w:val="16"/>
-        </w:rPr>
-        <w:t>PathOS</w:t>
-      </w:r>
-      <w:proofErr w:type="spellEnd"/>
-      <w:r>
-        <w:rPr>
-          <w:rFonts w:cs="Arial"/>
-          <w:sz w:val="16"/>
-          <w:szCs w:val="16"/>
-        </w:rPr>
-        <w:t xml:space="preserve"> software (Peter Mac).</w:t>
+        <w:t>DNA is analysed by targeted gene sequencing of coding regions and flanking splice sites (within 2 bp) of the genes listed below. Libraries are prepared using a custom QIAGEN QIAseq single primer extension-based panel (Peter MacCallum Cancer Centre AllHaem v4) and sequenced on an Illumina NextSeq500 with 150 bp paired end reads. A customised CLC bioinformatics pipeline including QIAGEN CLC enterprise solutions is used to generate aligned reads and call variants (single nucleotide variants and short insertions or deletions) against the hg19 human reference genome. Variants are analysed using PathOS software (Peter Mac).</w:t>
       </w:r>
     </w:p>
     <w:p>
@@ -1281,7 +1217,7 @@
           <w:sz w:val="18"/>
           <w:szCs w:val="18"/>
         </w:rPr>
-        <w:t>25-Oct-2023</w:t>
+        <w:t>1-Nov-2023</w:t>
       </w:r>
       <w:r>
         <w:rPr>
@@ -1309,7 +1245,7 @@
 </file>
 
 <file path=word/endnotes.xml><?xml version="1.0" encoding="utf-8"?>
-<w:endnotes xmlns:wpc="http://schemas.microsoft.com/office/word/2010/wordprocessingCanvas" xmlns:cx="http://schemas.microsoft.com/office/drawing/2014/chartex" xmlns:cx1="http://schemas.microsoft.com/office/drawing/2015/9/8/chartex" xmlns:cx2="http://schemas.microsoft.com/office/drawing/2015/10/21/chartex" xmlns:cx3="http://schemas.microsoft.com/office/drawing/2016/5/9/chartex" xmlns:cx4="http://schemas.microsoft.com/office/drawing/2016/5/10/chartex" xmlns:cx5="http://schemas.microsoft.com/office/drawing/2016/5/11/chartex" xmlns:cx6="http://schemas.microsoft.com/office/drawing/2016/5/12/chartex" xmlns:cx7="http://schemas.microsoft.com/office/drawing/2016/5/13/chartex" xmlns:cx8="http://schemas.microsoft.com/office/drawing/2016/5/14/chartex" xmlns:mc="http://schemas.openxmlformats.org/markup-compatibility/2006" xmlns:aink="http://schemas.microsoft.com/office/drawing/2016/ink" xmlns:am3d="http://schemas.microsoft.com/office/drawing/2017/model3d" xmlns:o="urn:schemas-microsoft-com:office:office" xmlns:r="http://schemas.openxmlformats.org/officeDocument/2006/relationships" xmlns:m="http://schemas.openxmlformats.org/officeDocument/2006/math" xmlns:v="urn:schemas-microsoft-com:vml" xmlns:wp14="http://schemas.microsoft.com/office/word/2010/wordprocessingDrawing" xmlns:wp="http://schemas.openxmlformats.org/drawingml/2006/wordprocessingDrawing" xmlns:w10="urn:schemas-microsoft-com:office:word" xmlns:w="http://schemas.openxmlformats.org/wordprocessingml/2006/main" xmlns:w14="http://schemas.microsoft.com/office/word/2010/wordml" xmlns:w15="http://schemas.microsoft.com/office/word/2012/wordml" xmlns:w16cex="http://schemas.microsoft.com/office/word/2018/wordml/cex" xmlns:w16cid="http://schemas.microsoft.com/office/word/2016/wordml/cid" xmlns:w16="http://schemas.microsoft.com/office/word/2018/wordml" xmlns:w16sdtdh="http://schemas.microsoft.com/office/word/2020/wordml/sdtdatahash" xmlns:w16se="http://schemas.microsoft.com/office/word/2015/wordml/symex" xmlns:wpg="http://schemas.microsoft.com/office/word/2010/wordprocessingGroup" xmlns:wpi="http://schemas.microsoft.com/office/word/2010/wordprocessingInk" xmlns:wne="http://schemas.microsoft.com/office/word/2006/wordml" xmlns:wps="http://schemas.microsoft.com/office/word/2010/wordprocessingShape" mc:Ignorable="w14 w15 w16se w16cid w16 w16cex w16sdtdh wp14">
+<w:endnotes xmlns:wpc="http://schemas.microsoft.com/office/word/2010/wordprocessingCanvas" xmlns:cx="http://schemas.microsoft.com/office/drawing/2014/chartex" xmlns:cx1="http://schemas.microsoft.com/office/drawing/2015/9/8/chartex" xmlns:cx2="http://schemas.microsoft.com/office/drawing/2015/10/21/chartex" xmlns:cx3="http://schemas.microsoft.com/office/drawing/2016/5/9/chartex" xmlns:cx4="http://schemas.microsoft.com/office/drawing/2016/5/10/chartex" xmlns:cx5="http://schemas.microsoft.com/office/drawing/2016/5/11/chartex" xmlns:cx6="http://schemas.microsoft.com/office/drawing/2016/5/12/chartex" xmlns:cx7="http://schemas.microsoft.com/office/drawing/2016/5/13/chartex" xmlns:cx8="http://schemas.microsoft.com/office/drawing/2016/5/14/chartex" xmlns:mc="http://schemas.openxmlformats.org/markup-compatibility/2006" xmlns:aink="http://schemas.microsoft.com/office/drawing/2016/ink" xmlns:am3d="http://schemas.microsoft.com/office/drawing/2017/model3d" xmlns:o="urn:schemas-microsoft-com:office:office" xmlns:oel="http://schemas.microsoft.com/office/2019/extlst" xmlns:r="http://schemas.openxmlformats.org/officeDocument/2006/relationships" xmlns:m="http://schemas.openxmlformats.org/officeDocument/2006/math" xmlns:v="urn:schemas-microsoft-com:vml" xmlns:wp14="http://schemas.microsoft.com/office/word/2010/wordprocessingDrawing" xmlns:wp="http://schemas.openxmlformats.org/drawingml/2006/wordprocessingDrawing" xmlns:w10="urn:schemas-microsoft-com:office:word" xmlns:w="http://schemas.openxmlformats.org/wordprocessingml/2006/main" xmlns:w14="http://schemas.microsoft.com/office/word/2010/wordml" xmlns:w15="http://schemas.microsoft.com/office/word/2012/wordml" xmlns:w16cex="http://schemas.microsoft.com/office/word/2018/wordml/cex" xmlns:w16cid="http://schemas.microsoft.com/office/word/2016/wordml/cid" xmlns:w16="http://schemas.microsoft.com/office/word/2018/wordml" xmlns:w16sdtdh="http://schemas.microsoft.com/office/word/2020/wordml/sdtdatahash" xmlns:w16se="http://schemas.microsoft.com/office/word/2015/wordml/symex" xmlns:wpg="http://schemas.microsoft.com/office/word/2010/wordprocessingGroup" xmlns:wpi="http://schemas.microsoft.com/office/word/2010/wordprocessingInk" xmlns:wne="http://schemas.microsoft.com/office/word/2006/wordml" xmlns:wps="http://schemas.microsoft.com/office/word/2010/wordprocessingShape" mc:Ignorable="w14 w15 w16se w16cid w16 w16cex w16sdtdh wp14">
   <w:endnote w:type="separator" w:id="-1">
     <w:p>
       <w:r>
@@ -1328,7 +1264,7 @@
 </file>
 
 <file path=word/footer1.xml><?xml version="1.0" encoding="utf-8"?>
-<w:ftr xmlns:wpc="http://schemas.microsoft.com/office/word/2010/wordprocessingCanvas" xmlns:cx="http://schemas.microsoft.com/office/drawing/2014/chartex" xmlns:cx1="http://schemas.microsoft.com/office/drawing/2015/9/8/chartex" xmlns:cx2="http://schemas.microsoft.com/office/drawing/2015/10/21/chartex" xmlns:cx3="http://schemas.microsoft.com/office/drawing/2016/5/9/chartex" xmlns:cx4="http://schemas.microsoft.com/office/drawing/2016/5/10/chartex" xmlns:cx5="http://schemas.microsoft.com/office/drawing/2016/5/11/chartex" xmlns:cx6="http://schemas.microsoft.com/office/drawing/2016/5/12/chartex" xmlns:cx7="http://schemas.microsoft.com/office/drawing/2016/5/13/chartex" xmlns:cx8="http://schemas.microsoft.com/office/drawing/2016/5/14/chartex" xmlns:mc="http://schemas.openxmlformats.org/markup-compatibility/2006" xmlns:aink="http://schemas.microsoft.com/office/drawing/2016/ink" xmlns:am3d="http://schemas.microsoft.com/office/drawing/2017/model3d" xmlns:o="urn:schemas-microsoft-com:office:office" xmlns:r="http://schemas.openxmlformats.org/officeDocument/2006/relationships" xmlns:m="http://schemas.openxmlformats.org/officeDocument/2006/math" xmlns:v="urn:schemas-microsoft-com:vml" xmlns:wp14="http://schemas.microsoft.com/office/word/2010/wordprocessingDrawing" xmlns:wp="http://schemas.openxmlformats.org/drawingml/2006/wordprocessingDrawing" xmlns:w10="urn:schemas-microsoft-com:office:word" xmlns:w="http://schemas.openxmlformats.org/wordprocessingml/2006/main" xmlns:w14="http://schemas.microsoft.com/office/word/2010/wordml" xmlns:w15="http://schemas.microsoft.com/office/word/2012/wordml" xmlns:w16cex="http://schemas.microsoft.com/office/word/2018/wordml/cex" xmlns:w16cid="http://schemas.microsoft.com/office/word/2016/wordml/cid" xmlns:w16="http://schemas.microsoft.com/office/word/2018/wordml" xmlns:w16sdtdh="http://schemas.microsoft.com/office/word/2020/wordml/sdtdatahash" xmlns:w16se="http://schemas.microsoft.com/office/word/2015/wordml/symex" xmlns:wpg="http://schemas.microsoft.com/office/word/2010/wordprocessingGroup" xmlns:wpi="http://schemas.microsoft.com/office/word/2010/wordprocessingInk" xmlns:wne="http://schemas.microsoft.com/office/word/2006/wordml" xmlns:wps="http://schemas.microsoft.com/office/word/2010/wordprocessingShape" mc:Ignorable="w14 w15 w16se w16cid w16 w16cex w16sdtdh wp14">
+<w:ftr xmlns:wpc="http://schemas.microsoft.com/office/word/2010/wordprocessingCanvas" xmlns:cx="http://schemas.microsoft.com/office/drawing/2014/chartex" xmlns:cx1="http://schemas.microsoft.com/office/drawing/2015/9/8/chartex" xmlns:cx2="http://schemas.microsoft.com/office/drawing/2015/10/21/chartex" xmlns:cx3="http://schemas.microsoft.com/office/drawing/2016/5/9/chartex" xmlns:cx4="http://schemas.microsoft.com/office/drawing/2016/5/10/chartex" xmlns:cx5="http://schemas.microsoft.com/office/drawing/2016/5/11/chartex" xmlns:cx6="http://schemas.microsoft.com/office/drawing/2016/5/12/chartex" xmlns:cx7="http://schemas.microsoft.com/office/drawing/2016/5/13/chartex" xmlns:cx8="http://schemas.microsoft.com/office/drawing/2016/5/14/chartex" xmlns:mc="http://schemas.openxmlformats.org/markup-compatibility/2006" xmlns:aink="http://schemas.microsoft.com/office/drawing/2016/ink" xmlns:am3d="http://schemas.microsoft.com/office/drawing/2017/model3d" xmlns:o="urn:schemas-microsoft-com:office:office" xmlns:oel="http://schemas.microsoft.com/office/2019/extlst" xmlns:r="http://schemas.openxmlformats.org/officeDocument/2006/relationships" xmlns:m="http://schemas.openxmlformats.org/officeDocument/2006/math" xmlns:v="urn:schemas-microsoft-com:vml" xmlns:wp14="http://schemas.microsoft.com/office/word/2010/wordprocessingDrawing" xmlns:wp="http://schemas.openxmlformats.org/drawingml/2006/wordprocessingDrawing" xmlns:w10="urn:schemas-microsoft-com:office:word" xmlns:w="http://schemas.openxmlformats.org/wordprocessingml/2006/main" xmlns:w14="http://schemas.microsoft.com/office/word/2010/wordml" xmlns:w15="http://schemas.microsoft.com/office/word/2012/wordml" xmlns:w16cex="http://schemas.microsoft.com/office/word/2018/wordml/cex" xmlns:w16cid="http://schemas.microsoft.com/office/word/2016/wordml/cid" xmlns:w16="http://schemas.microsoft.com/office/word/2018/wordml" xmlns:w16sdtdh="http://schemas.microsoft.com/office/word/2020/wordml/sdtdatahash" xmlns:w16se="http://schemas.microsoft.com/office/word/2015/wordml/symex" xmlns:wpg="http://schemas.microsoft.com/office/word/2010/wordprocessingGroup" xmlns:wpi="http://schemas.microsoft.com/office/word/2010/wordprocessingInk" xmlns:wne="http://schemas.microsoft.com/office/word/2006/wordml" xmlns:wps="http://schemas.microsoft.com/office/word/2010/wordprocessingShape" mc:Ignorable="w14 w15 w16se w16cid w16 w16cex w16sdtdh wp14">
   <w:p>
     <w:pPr>
       <w:pStyle w:val="Footer"/>
@@ -1338,7 +1274,7 @@
 </file>
 
 <file path=word/footer2.xml><?xml version="1.0" encoding="utf-8"?>
-<w:ftr xmlns:wpc="http://schemas.microsoft.com/office/word/2010/wordprocessingCanvas" xmlns:cx="http://schemas.microsoft.com/office/drawing/2014/chartex" xmlns:cx1="http://schemas.microsoft.com/office/drawing/2015/9/8/chartex" xmlns:cx2="http://schemas.microsoft.com/office/drawing/2015/10/21/chartex" xmlns:cx3="http://schemas.microsoft.com/office/drawing/2016/5/9/chartex" xmlns:cx4="http://schemas.microsoft.com/office/drawing/2016/5/10/chartex" xmlns:cx5="http://schemas.microsoft.com/office/drawing/2016/5/11/chartex" xmlns:cx6="http://schemas.microsoft.com/office/drawing/2016/5/12/chartex" xmlns:cx7="http://schemas.microsoft.com/office/drawing/2016/5/13/chartex" xmlns:cx8="http://schemas.microsoft.com/office/drawing/2016/5/14/chartex" xmlns:mc="http://schemas.openxmlformats.org/markup-compatibility/2006" xmlns:aink="http://schemas.microsoft.com/office/drawing/2016/ink" xmlns:am3d="http://schemas.microsoft.com/office/drawing/2017/model3d" xmlns:o="urn:schemas-microsoft-com:office:office" xmlns:r="http://schemas.openxmlformats.org/officeDocument/2006/relationships" xmlns:m="http://schemas.openxmlformats.org/officeDocument/2006/math" xmlns:v="urn:schemas-microsoft-com:vml" xmlns:wp14="http://schemas.microsoft.com/office/word/2010/wordprocessingDrawing" xmlns:wp="http://schemas.openxmlformats.org/drawingml/2006/wordprocessingDrawing" xmlns:w10="urn:schemas-microsoft-com:office:word" xmlns:w="http://schemas.openxmlformats.org/wordprocessingml/2006/main" xmlns:w14="http://schemas.microsoft.com/office/word/2010/wordml" xmlns:w15="http://schemas.microsoft.com/office/word/2012/wordml" xmlns:w16cex="http://schemas.microsoft.com/office/word/2018/wordml/cex" xmlns:w16cid="http://schemas.microsoft.com/office/word/2016/wordml/cid" xmlns:w16="http://schemas.microsoft.com/office/word/2018/wordml" xmlns:w16sdtdh="http://schemas.microsoft.com/office/word/2020/wordml/sdtdatahash" xmlns:w16se="http://schemas.microsoft.com/office/word/2015/wordml/symex" xmlns:wpg="http://schemas.microsoft.com/office/word/2010/wordprocessingGroup" xmlns:wpi="http://schemas.microsoft.com/office/word/2010/wordprocessingInk" xmlns:wne="http://schemas.microsoft.com/office/word/2006/wordml" xmlns:wps="http://schemas.microsoft.com/office/word/2010/wordprocessingShape" mc:Ignorable="w14 w15 w16se w16cid w16 w16cex w16sdtdh wp14">
+<w:ftr xmlns:wpc="http://schemas.microsoft.com/office/word/2010/wordprocessingCanvas" xmlns:cx="http://schemas.microsoft.com/office/drawing/2014/chartex" xmlns:cx1="http://schemas.microsoft.com/office/drawing/2015/9/8/chartex" xmlns:cx2="http://schemas.microsoft.com/office/drawing/2015/10/21/chartex" xmlns:cx3="http://schemas.microsoft.com/office/drawing/2016/5/9/chartex" xmlns:cx4="http://schemas.microsoft.com/office/drawing/2016/5/10/chartex" xmlns:cx5="http://schemas.microsoft.com/office/drawing/2016/5/11/chartex" xmlns:cx6="http://schemas.microsoft.com/office/drawing/2016/5/12/chartex" xmlns:cx7="http://schemas.microsoft.com/office/drawing/2016/5/13/chartex" xmlns:cx8="http://schemas.microsoft.com/office/drawing/2016/5/14/chartex" xmlns:mc="http://schemas.openxmlformats.org/markup-compatibility/2006" xmlns:aink="http://schemas.microsoft.com/office/drawing/2016/ink" xmlns:am3d="http://schemas.microsoft.com/office/drawing/2017/model3d" xmlns:o="urn:schemas-microsoft-com:office:office" xmlns:oel="http://schemas.microsoft.com/office/2019/extlst" xmlns:r="http://schemas.openxmlformats.org/officeDocument/2006/relationships" xmlns:m="http://schemas.openxmlformats.org/officeDocument/2006/math" xmlns:v="urn:schemas-microsoft-com:vml" xmlns:wp14="http://schemas.microsoft.com/office/word/2010/wordprocessingDrawing" xmlns:wp="http://schemas.openxmlformats.org/drawingml/2006/wordprocessingDrawing" xmlns:w10="urn:schemas-microsoft-com:office:word" xmlns:w="http://schemas.openxmlformats.org/wordprocessingml/2006/main" xmlns:w14="http://schemas.microsoft.com/office/word/2010/wordml" xmlns:w15="http://schemas.microsoft.com/office/word/2012/wordml" xmlns:w16cex="http://schemas.microsoft.com/office/word/2018/wordml/cex" xmlns:w16cid="http://schemas.microsoft.com/office/word/2016/wordml/cid" xmlns:w16="http://schemas.microsoft.com/office/word/2018/wordml" xmlns:w16sdtdh="http://schemas.microsoft.com/office/word/2020/wordml/sdtdatahash" xmlns:w16se="http://schemas.microsoft.com/office/word/2015/wordml/symex" xmlns:wpg="http://schemas.microsoft.com/office/word/2010/wordprocessingGroup" xmlns:wpi="http://schemas.microsoft.com/office/word/2010/wordprocessingInk" xmlns:wne="http://schemas.microsoft.com/office/word/2006/wordml" xmlns:wps="http://schemas.microsoft.com/office/word/2010/wordprocessingShape" mc:Ignorable="w14 w15 w16se w16cid w16 w16cex w16sdtdh wp14">
   <w:p>
     <w:pPr>
       <w:tabs>
@@ -1500,7 +1436,6 @@
     <w:r>
       <w:rPr>
         <w:i/>
-        <w:noProof/>
         <w:sz w:val="18"/>
       </w:rPr>
       <w:t>1</w:t>
@@ -1524,7 +1459,35 @@
         <w:i/>
         <w:sz w:val="18"/>
       </w:rPr>
-      <w:t>2</w:t>
+      <w:fldChar w:fldCharType="begin"/>
+    </w:r>
+    <w:r>
+      <w:rPr>
+        <w:i/>
+        <w:sz w:val="18"/>
+      </w:rPr>
+      <w:instrText xml:space="preserve"> NUMPAGES </w:instrText>
+    </w:r>
+    <w:r>
+      <w:rPr>
+        <w:i/>
+        <w:sz w:val="18"/>
+      </w:rPr>
+      <w:fldChar w:fldCharType="separate"/>
+    </w:r>
+    <w:r>
+      <w:rPr>
+        <w:i/>
+        <w:sz w:val="18"/>
+      </w:rPr>
+      <w:t>1</w:t>
+    </w:r>
+    <w:r>
+      <w:rPr>
+        <w:i/>
+        <w:sz w:val="18"/>
+      </w:rPr>
+      <w:fldChar w:fldCharType="end"/>
     </w:r>
   </w:p>
   <w:p>
@@ -1569,7 +1532,7 @@
 </file>
 
 <file path=word/footer3.xml><?xml version="1.0" encoding="utf-8"?>
-<w:ftr xmlns:wpc="http://schemas.microsoft.com/office/word/2010/wordprocessingCanvas" xmlns:cx="http://schemas.microsoft.com/office/drawing/2014/chartex" xmlns:cx1="http://schemas.microsoft.com/office/drawing/2015/9/8/chartex" xmlns:cx2="http://schemas.microsoft.com/office/drawing/2015/10/21/chartex" xmlns:cx3="http://schemas.microsoft.com/office/drawing/2016/5/9/chartex" xmlns:cx4="http://schemas.microsoft.com/office/drawing/2016/5/10/chartex" xmlns:cx5="http://schemas.microsoft.com/office/drawing/2016/5/11/chartex" xmlns:cx6="http://schemas.microsoft.com/office/drawing/2016/5/12/chartex" xmlns:cx7="http://schemas.microsoft.com/office/drawing/2016/5/13/chartex" xmlns:cx8="http://schemas.microsoft.com/office/drawing/2016/5/14/chartex" xmlns:mc="http://schemas.openxmlformats.org/markup-compatibility/2006" xmlns:aink="http://schemas.microsoft.com/office/drawing/2016/ink" xmlns:am3d="http://schemas.microsoft.com/office/drawing/2017/model3d" xmlns:o="urn:schemas-microsoft-com:office:office" xmlns:r="http://schemas.openxmlformats.org/officeDocument/2006/relationships" xmlns:m="http://schemas.openxmlformats.org/officeDocument/2006/math" xmlns:v="urn:schemas-microsoft-com:vml" xmlns:wp14="http://schemas.microsoft.com/office/word/2010/wordprocessingDrawing" xmlns:wp="http://schemas.openxmlformats.org/drawingml/2006/wordprocessingDrawing" xmlns:w10="urn:schemas-microsoft-com:office:word" xmlns:w="http://schemas.openxmlformats.org/wordprocessingml/2006/main" xmlns:w14="http://schemas.microsoft.com/office/word/2010/wordml" xmlns:w15="http://schemas.microsoft.com/office/word/2012/wordml" xmlns:w16cex="http://schemas.microsoft.com/office/word/2018/wordml/cex" xmlns:w16cid="http://schemas.microsoft.com/office/word/2016/wordml/cid" xmlns:w16="http://schemas.microsoft.com/office/word/2018/wordml" xmlns:w16sdtdh="http://schemas.microsoft.com/office/word/2020/wordml/sdtdatahash" xmlns:w16se="http://schemas.microsoft.com/office/word/2015/wordml/symex" xmlns:wpg="http://schemas.microsoft.com/office/word/2010/wordprocessingGroup" xmlns:wpi="http://schemas.microsoft.com/office/word/2010/wordprocessingInk" xmlns:wne="http://schemas.microsoft.com/office/word/2006/wordml" xmlns:wps="http://schemas.microsoft.com/office/word/2010/wordprocessingShape" mc:Ignorable="w14 w15 w16se w16cid w16 w16cex w16sdtdh wp14">
+<w:ftr xmlns:wpc="http://schemas.microsoft.com/office/word/2010/wordprocessingCanvas" xmlns:cx="http://schemas.microsoft.com/office/drawing/2014/chartex" xmlns:cx1="http://schemas.microsoft.com/office/drawing/2015/9/8/chartex" xmlns:cx2="http://schemas.microsoft.com/office/drawing/2015/10/21/chartex" xmlns:cx3="http://schemas.microsoft.com/office/drawing/2016/5/9/chartex" xmlns:cx4="http://schemas.microsoft.com/office/drawing/2016/5/10/chartex" xmlns:cx5="http://schemas.microsoft.com/office/drawing/2016/5/11/chartex" xmlns:cx6="http://schemas.microsoft.com/office/drawing/2016/5/12/chartex" xmlns:cx7="http://schemas.microsoft.com/office/drawing/2016/5/13/chartex" xmlns:cx8="http://schemas.microsoft.com/office/drawing/2016/5/14/chartex" xmlns:mc="http://schemas.openxmlformats.org/markup-compatibility/2006" xmlns:aink="http://schemas.microsoft.com/office/drawing/2016/ink" xmlns:am3d="http://schemas.microsoft.com/office/drawing/2017/model3d" xmlns:o="urn:schemas-microsoft-com:office:office" xmlns:oel="http://schemas.microsoft.com/office/2019/extlst" xmlns:r="http://schemas.openxmlformats.org/officeDocument/2006/relationships" xmlns:m="http://schemas.openxmlformats.org/officeDocument/2006/math" xmlns:v="urn:schemas-microsoft-com:vml" xmlns:wp14="http://schemas.microsoft.com/office/word/2010/wordprocessingDrawing" xmlns:wp="http://schemas.openxmlformats.org/drawingml/2006/wordprocessingDrawing" xmlns:w10="urn:schemas-microsoft-com:office:word" xmlns:w="http://schemas.openxmlformats.org/wordprocessingml/2006/main" xmlns:w14="http://schemas.microsoft.com/office/word/2010/wordml" xmlns:w15="http://schemas.microsoft.com/office/word/2012/wordml" xmlns:w16cex="http://schemas.microsoft.com/office/word/2018/wordml/cex" xmlns:w16cid="http://schemas.microsoft.com/office/word/2016/wordml/cid" xmlns:w16="http://schemas.microsoft.com/office/word/2018/wordml" xmlns:w16sdtdh="http://schemas.microsoft.com/office/word/2020/wordml/sdtdatahash" xmlns:w16se="http://schemas.microsoft.com/office/word/2015/wordml/symex" xmlns:wpg="http://schemas.microsoft.com/office/word/2010/wordprocessingGroup" xmlns:wpi="http://schemas.microsoft.com/office/word/2010/wordprocessingInk" xmlns:wne="http://schemas.microsoft.com/office/word/2006/wordml" xmlns:wps="http://schemas.microsoft.com/office/word/2010/wordprocessingShape" mc:Ignorable="w14 w15 w16se w16cid w16 w16cex w16sdtdh wp14">
   <w:p>
     <w:pPr>
       <w:pStyle w:val="Footer"/>
@@ -1579,7 +1542,7 @@
 </file>
 
 <file path=word/footnotes.xml><?xml version="1.0" encoding="utf-8"?>
-<w:footnotes xmlns:wpc="http://schemas.microsoft.com/office/word/2010/wordprocessingCanvas" xmlns:cx="http://schemas.microsoft.com/office/drawing/2014/chartex" xmlns:cx1="http://schemas.microsoft.com/office/drawing/2015/9/8/chartex" xmlns:cx2="http://schemas.microsoft.com/office/drawing/2015/10/21/chartex" xmlns:cx3="http://schemas.microsoft.com/office/drawing/2016/5/9/chartex" xmlns:cx4="http://schemas.microsoft.com/office/drawing/2016/5/10/chartex" xmlns:cx5="http://schemas.microsoft.com/office/drawing/2016/5/11/chartex" xmlns:cx6="http://schemas.microsoft.com/office/drawing/2016/5/12/chartex" xmlns:cx7="http://schemas.microsoft.com/office/drawing/2016/5/13/chartex" xmlns:cx8="http://schemas.microsoft.com/office/drawing/2016/5/14/chartex" xmlns:mc="http://schemas.openxmlformats.org/markup-compatibility/2006" xmlns:aink="http://schemas.microsoft.com/office/drawing/2016/ink" xmlns:am3d="http://schemas.microsoft.com/office/drawing/2017/model3d" xmlns:o="urn:schemas-microsoft-com:office:office" xmlns:r="http://schemas.openxmlformats.org/officeDocument/2006/relationships" xmlns:m="http://schemas.openxmlformats.org/officeDocument/2006/math" xmlns:v="urn:schemas-microsoft-com:vml" xmlns:wp14="http://schemas.microsoft.com/office/word/2010/wordprocessingDrawing" xmlns:wp="http://schemas.openxmlformats.org/drawingml/2006/wordprocessingDrawing" xmlns:w10="urn:schemas-microsoft-com:office:word" xmlns:w="http://schemas.openxmlformats.org/wordprocessingml/2006/main" xmlns:w14="http://schemas.microsoft.com/office/word/2010/wordml" xmlns:w15="http://schemas.microsoft.com/office/word/2012/wordml" xmlns:w16cex="http://schemas.microsoft.com/office/word/2018/wordml/cex" xmlns:w16cid="http://schemas.microsoft.com/office/word/2016/wordml/cid" xmlns:w16="http://schemas.microsoft.com/office/word/2018/wordml" xmlns:w16sdtdh="http://schemas.microsoft.com/office/word/2020/wordml/sdtdatahash" xmlns:w16se="http://schemas.microsoft.com/office/word/2015/wordml/symex" xmlns:wpg="http://schemas.microsoft.com/office/word/2010/wordprocessingGroup" xmlns:wpi="http://schemas.microsoft.com/office/word/2010/wordprocessingInk" xmlns:wne="http://schemas.microsoft.com/office/word/2006/wordml" xmlns:wps="http://schemas.microsoft.com/office/word/2010/wordprocessingShape" mc:Ignorable="w14 w15 w16se w16cid w16 w16cex w16sdtdh wp14">
+<w:footnotes xmlns:wpc="http://schemas.microsoft.com/office/word/2010/wordprocessingCanvas" xmlns:cx="http://schemas.microsoft.com/office/drawing/2014/chartex" xmlns:cx1="http://schemas.microsoft.com/office/drawing/2015/9/8/chartex" xmlns:cx2="http://schemas.microsoft.com/office/drawing/2015/10/21/chartex" xmlns:cx3="http://schemas.microsoft.com/office/drawing/2016/5/9/chartex" xmlns:cx4="http://schemas.microsoft.com/office/drawing/2016/5/10/chartex" xmlns:cx5="http://schemas.microsoft.com/office/drawing/2016/5/11/chartex" xmlns:cx6="http://schemas.microsoft.com/office/drawing/2016/5/12/chartex" xmlns:cx7="http://schemas.microsoft.com/office/drawing/2016/5/13/chartex" xmlns:cx8="http://schemas.microsoft.com/office/drawing/2016/5/14/chartex" xmlns:mc="http://schemas.openxmlformats.org/markup-compatibility/2006" xmlns:aink="http://schemas.microsoft.com/office/drawing/2016/ink" xmlns:am3d="http://schemas.microsoft.com/office/drawing/2017/model3d" xmlns:o="urn:schemas-microsoft-com:office:office" xmlns:oel="http://schemas.microsoft.com/office/2019/extlst" xmlns:r="http://schemas.openxmlformats.org/officeDocument/2006/relationships" xmlns:m="http://schemas.openxmlformats.org/officeDocument/2006/math" xmlns:v="urn:schemas-microsoft-com:vml" xmlns:wp14="http://schemas.microsoft.com/office/word/2010/wordprocessingDrawing" xmlns:wp="http://schemas.openxmlformats.org/drawingml/2006/wordprocessingDrawing" xmlns:w10="urn:schemas-microsoft-com:office:word" xmlns:w="http://schemas.openxmlformats.org/wordprocessingml/2006/main" xmlns:w14="http://schemas.microsoft.com/office/word/2010/wordml" xmlns:w15="http://schemas.microsoft.com/office/word/2012/wordml" xmlns:w16cex="http://schemas.microsoft.com/office/word/2018/wordml/cex" xmlns:w16cid="http://schemas.microsoft.com/office/word/2016/wordml/cid" xmlns:w16="http://schemas.microsoft.com/office/word/2018/wordml" xmlns:w16sdtdh="http://schemas.microsoft.com/office/word/2020/wordml/sdtdatahash" xmlns:w16se="http://schemas.microsoft.com/office/word/2015/wordml/symex" xmlns:wpg="http://schemas.microsoft.com/office/word/2010/wordprocessingGroup" xmlns:wpi="http://schemas.microsoft.com/office/word/2010/wordprocessingInk" xmlns:wne="http://schemas.microsoft.com/office/word/2006/wordml" xmlns:wps="http://schemas.microsoft.com/office/word/2010/wordprocessingShape" mc:Ignorable="w14 w15 w16se w16cid w16 w16cex w16sdtdh wp14">
   <w:footnote w:type="separator" w:id="-1">
     <w:p>
       <w:r>
@@ -1598,7 +1561,7 @@
 </file>
 
 <file path=word/header1.xml><?xml version="1.0" encoding="utf-8"?>
-<w:hdr xmlns:wpc="http://schemas.microsoft.com/office/word/2010/wordprocessingCanvas" xmlns:cx="http://schemas.microsoft.com/office/drawing/2014/chartex" xmlns:cx1="http://schemas.microsoft.com/office/drawing/2015/9/8/chartex" xmlns:cx2="http://schemas.microsoft.com/office/drawing/2015/10/21/chartex" xmlns:cx3="http://schemas.microsoft.com/office/drawing/2016/5/9/chartex" xmlns:cx4="http://schemas.microsoft.com/office/drawing/2016/5/10/chartex" xmlns:cx5="http://schemas.microsoft.com/office/drawing/2016/5/11/chartex" xmlns:cx6="http://schemas.microsoft.com/office/drawing/2016/5/12/chartex" xmlns:cx7="http://schemas.microsoft.com/office/drawing/2016/5/13/chartex" xmlns:cx8="http://schemas.microsoft.com/office/drawing/2016/5/14/chartex" xmlns:mc="http://schemas.openxmlformats.org/markup-compatibility/2006" xmlns:aink="http://schemas.microsoft.com/office/drawing/2016/ink" xmlns:am3d="http://schemas.microsoft.com/office/drawing/2017/model3d" xmlns:o="urn:schemas-microsoft-com:office:office" xmlns:r="http://schemas.openxmlformats.org/officeDocument/2006/relationships" xmlns:m="http://schemas.openxmlformats.org/officeDocument/2006/math" xmlns:v="urn:schemas-microsoft-com:vml" xmlns:wp14="http://schemas.microsoft.com/office/word/2010/wordprocessingDrawing" xmlns:wp="http://schemas.openxmlformats.org/drawingml/2006/wordprocessingDrawing" xmlns:w10="urn:schemas-microsoft-com:office:word" xmlns:w="http://schemas.openxmlformats.org/wordprocessingml/2006/main" xmlns:w14="http://schemas.microsoft.com/office/word/2010/wordml" xmlns:w15="http://schemas.microsoft.com/office/word/2012/wordml" xmlns:w16cex="http://schemas.microsoft.com/office/word/2018/wordml/cex" xmlns:w16cid="http://schemas.microsoft.com/office/word/2016/wordml/cid" xmlns:w16="http://schemas.microsoft.com/office/word/2018/wordml" xmlns:w16sdtdh="http://schemas.microsoft.com/office/word/2020/wordml/sdtdatahash" xmlns:w16se="http://schemas.microsoft.com/office/word/2015/wordml/symex" xmlns:wpg="http://schemas.microsoft.com/office/word/2010/wordprocessingGroup" xmlns:wpi="http://schemas.microsoft.com/office/word/2010/wordprocessingInk" xmlns:wne="http://schemas.microsoft.com/office/word/2006/wordml" xmlns:wps="http://schemas.microsoft.com/office/word/2010/wordprocessingShape" mc:Ignorable="w14 w15 w16se w16cid w16 w16cex w16sdtdh wp14">
+<w:hdr xmlns:wpc="http://schemas.microsoft.com/office/word/2010/wordprocessingCanvas" xmlns:cx="http://schemas.microsoft.com/office/drawing/2014/chartex" xmlns:cx1="http://schemas.microsoft.com/office/drawing/2015/9/8/chartex" xmlns:cx2="http://schemas.microsoft.com/office/drawing/2015/10/21/chartex" xmlns:cx3="http://schemas.microsoft.com/office/drawing/2016/5/9/chartex" xmlns:cx4="http://schemas.microsoft.com/office/drawing/2016/5/10/chartex" xmlns:cx5="http://schemas.microsoft.com/office/drawing/2016/5/11/chartex" xmlns:cx6="http://schemas.microsoft.com/office/drawing/2016/5/12/chartex" xmlns:cx7="http://schemas.microsoft.com/office/drawing/2016/5/13/chartex" xmlns:cx8="http://schemas.microsoft.com/office/drawing/2016/5/14/chartex" xmlns:mc="http://schemas.openxmlformats.org/markup-compatibility/2006" xmlns:aink="http://schemas.microsoft.com/office/drawing/2016/ink" xmlns:am3d="http://schemas.microsoft.com/office/drawing/2017/model3d" xmlns:o="urn:schemas-microsoft-com:office:office" xmlns:oel="http://schemas.microsoft.com/office/2019/extlst" xmlns:r="http://schemas.openxmlformats.org/officeDocument/2006/relationships" xmlns:m="http://schemas.openxmlformats.org/officeDocument/2006/math" xmlns:v="urn:schemas-microsoft-com:vml" xmlns:wp14="http://schemas.microsoft.com/office/word/2010/wordprocessingDrawing" xmlns:wp="http://schemas.openxmlformats.org/drawingml/2006/wordprocessingDrawing" xmlns:w10="urn:schemas-microsoft-com:office:word" xmlns:w="http://schemas.openxmlformats.org/wordprocessingml/2006/main" xmlns:w14="http://schemas.microsoft.com/office/word/2010/wordml" xmlns:w15="http://schemas.microsoft.com/office/word/2012/wordml" xmlns:w16cex="http://schemas.microsoft.com/office/word/2018/wordml/cex" xmlns:w16cid="http://schemas.microsoft.com/office/word/2016/wordml/cid" xmlns:w16="http://schemas.microsoft.com/office/word/2018/wordml" xmlns:w16sdtdh="http://schemas.microsoft.com/office/word/2020/wordml/sdtdatahash" xmlns:w16se="http://schemas.microsoft.com/office/word/2015/wordml/symex" xmlns:wpg="http://schemas.microsoft.com/office/word/2010/wordprocessingGroup" xmlns:wpi="http://schemas.microsoft.com/office/word/2010/wordprocessingInk" xmlns:wne="http://schemas.microsoft.com/office/word/2006/wordml" xmlns:wps="http://schemas.microsoft.com/office/word/2010/wordprocessingShape" mc:Ignorable="w14 w15 w16se w16cid w16 w16cex w16sdtdh wp14">
   <w:p>
     <w:pPr>
       <w:pStyle w:val="Header"/>
@@ -1608,7 +1571,7 @@
 </file>
 
 <file path=word/header2.xml><?xml version="1.0" encoding="utf-8"?>
-<w:hdr xmlns:wpc="http://schemas.microsoft.com/office/word/2010/wordprocessingCanvas" xmlns:cx="http://schemas.microsoft.com/office/drawing/2014/chartex" xmlns:cx1="http://schemas.microsoft.com/office/drawing/2015/9/8/chartex" xmlns:cx2="http://schemas.microsoft.com/office/drawing/2015/10/21/chartex" xmlns:cx3="http://schemas.microsoft.com/office/drawing/2016/5/9/chartex" xmlns:cx4="http://schemas.microsoft.com/office/drawing/2016/5/10/chartex" xmlns:cx5="http://schemas.microsoft.com/office/drawing/2016/5/11/chartex" xmlns:cx6="http://schemas.microsoft.com/office/drawing/2016/5/12/chartex" xmlns:cx7="http://schemas.microsoft.com/office/drawing/2016/5/13/chartex" xmlns:cx8="http://schemas.microsoft.com/office/drawing/2016/5/14/chartex" xmlns:mc="http://schemas.openxmlformats.org/markup-compatibility/2006" xmlns:aink="http://schemas.microsoft.com/office/drawing/2016/ink" xmlns:am3d="http://schemas.microsoft.com/office/drawing/2017/model3d" xmlns:o="urn:schemas-microsoft-com:office:office" xmlns:r="http://schemas.openxmlformats.org/officeDocument/2006/relationships" xmlns:m="http://schemas.openxmlformats.org/officeDocument/2006/math" xmlns:v="urn:schemas-microsoft-com:vml" xmlns:wp14="http://schemas.microsoft.com/office/word/2010/wordprocessingDrawing" xmlns:wp="http://schemas.openxmlformats.org/drawingml/2006/wordprocessingDrawing" xmlns:w10="urn:schemas-microsoft-com:office:word" xmlns:w="http://schemas.openxmlformats.org/wordprocessingml/2006/main" xmlns:w14="http://schemas.microsoft.com/office/word/2010/wordml" xmlns:w15="http://schemas.microsoft.com/office/word/2012/wordml" xmlns:w16cex="http://schemas.microsoft.com/office/word/2018/wordml/cex" xmlns:w16cid="http://schemas.microsoft.com/office/word/2016/wordml/cid" xmlns:w16="http://schemas.microsoft.com/office/word/2018/wordml" xmlns:w16sdtdh="http://schemas.microsoft.com/office/word/2020/wordml/sdtdatahash" xmlns:w16se="http://schemas.microsoft.com/office/word/2015/wordml/symex" xmlns:wpg="http://schemas.microsoft.com/office/word/2010/wordprocessingGroup" xmlns:wpi="http://schemas.microsoft.com/office/word/2010/wordprocessingInk" xmlns:wne="http://schemas.microsoft.com/office/word/2006/wordml" xmlns:wps="http://schemas.microsoft.com/office/word/2010/wordprocessingShape" mc:Ignorable="w14 w15 w16se w16cid w16 w16cex w16sdtdh wp14">
+<w:hdr xmlns:wpc="http://schemas.microsoft.com/office/word/2010/wordprocessingCanvas" xmlns:cx="http://schemas.microsoft.com/office/drawing/2014/chartex" xmlns:cx1="http://schemas.microsoft.com/office/drawing/2015/9/8/chartex" xmlns:cx2="http://schemas.microsoft.com/office/drawing/2015/10/21/chartex" xmlns:cx3="http://schemas.microsoft.com/office/drawing/2016/5/9/chartex" xmlns:cx4="http://schemas.microsoft.com/office/drawing/2016/5/10/chartex" xmlns:cx5="http://schemas.microsoft.com/office/drawing/2016/5/11/chartex" xmlns:cx6="http://schemas.microsoft.com/office/drawing/2016/5/12/chartex" xmlns:cx7="http://schemas.microsoft.com/office/drawing/2016/5/13/chartex" xmlns:cx8="http://schemas.microsoft.com/office/drawing/2016/5/14/chartex" xmlns:mc="http://schemas.openxmlformats.org/markup-compatibility/2006" xmlns:aink="http://schemas.microsoft.com/office/drawing/2016/ink" xmlns:am3d="http://schemas.microsoft.com/office/drawing/2017/model3d" xmlns:o="urn:schemas-microsoft-com:office:office" xmlns:oel="http://schemas.microsoft.com/office/2019/extlst" xmlns:r="http://schemas.openxmlformats.org/officeDocument/2006/relationships" xmlns:m="http://schemas.openxmlformats.org/officeDocument/2006/math" xmlns:v="urn:schemas-microsoft-com:vml" xmlns:wp14="http://schemas.microsoft.com/office/word/2010/wordprocessingDrawing" xmlns:wp="http://schemas.openxmlformats.org/drawingml/2006/wordprocessingDrawing" xmlns:w10="urn:schemas-microsoft-com:office:word" xmlns:w="http://schemas.openxmlformats.org/wordprocessingml/2006/main" xmlns:w14="http://schemas.microsoft.com/office/word/2010/wordml" xmlns:w15="http://schemas.microsoft.com/office/word/2012/wordml" xmlns:w16cex="http://schemas.microsoft.com/office/word/2018/wordml/cex" xmlns:w16cid="http://schemas.microsoft.com/office/word/2016/wordml/cid" xmlns:w16="http://schemas.microsoft.com/office/word/2018/wordml" xmlns:w16sdtdh="http://schemas.microsoft.com/office/word/2020/wordml/sdtdatahash" xmlns:w16se="http://schemas.microsoft.com/office/word/2015/wordml/symex" xmlns:wpg="http://schemas.microsoft.com/office/word/2010/wordprocessingGroup" xmlns:wpi="http://schemas.microsoft.com/office/word/2010/wordprocessingInk" xmlns:wne="http://schemas.microsoft.com/office/word/2006/wordml" xmlns:wps="http://schemas.microsoft.com/office/word/2010/wordprocessingShape" mc:Ignorable="w14 w15 w16se w16cid w16 w16cex w16sdtdh wp14">
   <w:p>
     <w:pPr>
       <w:tabs>
@@ -1802,7 +1765,7 @@
               <v:stroke joinstyle="miter"/>
               <v:path gradientshapeok="t" o:connecttype="rect"/>
             </v:shapetype>
-            <v:shape id="Text Box 2" o:spid="_x0000_s1026" type="#_x0000_t202" style="position:absolute;left:0;text-align:left;margin-left:-9pt;margin-top:29.6pt;width:99pt;height:18pt;z-index:251659264;visibility:visible;mso-wrap-style:square;mso-width-percent:0;mso-height-percent:0;mso-wrap-distance-left:9pt;mso-wrap-distance-top:0;mso-wrap-distance-right:9pt;mso-wrap-distance-bottom:0;mso-position-horizontal:absolute;mso-position-horizontal-relative:text;mso-position-vertical:absolute;mso-position-vertical-relative:text;mso-width-percent:0;mso-height-percent:0;mso-width-relative:page;mso-height-relative:page;v-text-anchor:top" o:gfxdata="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" filled="f" stroked="f">
+            <v:shape id="Text Box 2" o:spid="_x0000_s1026" type="#_x0000_t202" style="position:absolute;left:0;text-align:left;margin-left:-9pt;margin-top:29.6pt;width:99pt;height:18pt;z-index:251659264;visibility:visible;mso-wrap-style:square;mso-width-percent:0;mso-height-percent:0;mso-wrap-distance-left:9pt;mso-wrap-distance-top:0;mso-wrap-distance-right:9pt;mso-wrap-distance-bottom:0;mso-position-horizontal:absolute;mso-position-horizontal-relative:text;mso-position-vertical:absolute;mso-position-vertical-relative:text;mso-width-percent:0;mso-height-percent:0;mso-width-relative:page;mso-height-relative:page;v-text-anchor:top" o:gfxdata="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" filled="f" stroked="f">
               <v:textbox>
                 <w:txbxContent>
                   <w:p>
@@ -2055,7 +2018,7 @@
         </mc:Choice>
         <mc:Fallback>
           <w:pict>
-            <v:shape w14:anchorId="1C36460F" id="Text Box 8" o:spid="_x0000_s1027" type="#_x0000_t202" style="position:absolute;left:0;text-align:left;margin-left:441pt;margin-top:27.6pt;width:54pt;height:43.2pt;z-index:251660288;visibility:visible;mso-wrap-style:square;mso-width-percent:0;mso-height-percent:0;mso-wrap-distance-left:9pt;mso-wrap-distance-top:0;mso-wrap-distance-right:9pt;mso-wrap-distance-bottom:0;mso-position-horizontal:absolute;mso-position-horizontal-relative:text;mso-position-vertical:absolute;mso-position-vertical-relative:page;mso-width-percent:0;mso-height-percent:0;mso-width-relative:page;mso-height-relative:page;v-text-anchor:top" o:gfxdata="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" filled="f" stroked="f">
+            <v:shape w14:anchorId="1C36460F" id="Text Box 8" o:spid="_x0000_s1027" type="#_x0000_t202" style="position:absolute;left:0;text-align:left;margin-left:441pt;margin-top:27.6pt;width:54pt;height:43.2pt;z-index:251660288;visibility:visible;mso-wrap-style:square;mso-width-percent:0;mso-height-percent:0;mso-wrap-distance-left:9pt;mso-wrap-distance-top:0;mso-wrap-distance-right:9pt;mso-wrap-distance-bottom:0;mso-position-horizontal:absolute;mso-position-horizontal-relative:text;mso-position-vertical:absolute;mso-position-vertical-relative:page;mso-width-percent:0;mso-height-percent:0;mso-width-relative:page;mso-height-relative:page;v-text-anchor:top" o:gfxdata="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" filled="f" stroked="f">
               <v:textbox>
                 <w:txbxContent>
                   <w:p>
@@ -2361,7 +2324,7 @@
         </mc:Choice>
         <mc:Fallback>
           <w:pict>
-            <v:shape w14:anchorId="1A890102" id="_x0000_s1028" type="#_x0000_t202" style="position:absolute;left:0;text-align:left;margin-left:488.45pt;margin-top:-25pt;width:43.7pt;height:54.2pt;z-index:251661312;visibility:visible;mso-wrap-style:square;mso-width-percent:0;mso-height-percent:0;mso-wrap-distance-left:9pt;mso-wrap-distance-top:0;mso-wrap-distance-right:9pt;mso-wrap-distance-bottom:0;mso-position-horizontal:absolute;mso-position-horizontal-relative:text;mso-position-vertical:absolute;mso-position-vertical-relative:text;mso-width-percent:0;mso-height-percent:0;mso-width-relative:page;mso-height-relative:page;v-text-anchor:top" o:gfxdata="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" filled="f" stroked="f">
+            <v:shape w14:anchorId="1A890102" id="_x0000_s1028" type="#_x0000_t202" style="position:absolute;left:0;text-align:left;margin-left:488.45pt;margin-top:-25pt;width:43.7pt;height:54.2pt;z-index:251661312;visibility:visible;mso-wrap-style:square;mso-width-percent:0;mso-height-percent:0;mso-wrap-distance-left:9pt;mso-wrap-distance-top:0;mso-wrap-distance-right:9pt;mso-wrap-distance-bottom:0;mso-position-horizontal:absolute;mso-position-horizontal-relative:text;mso-position-vertical:absolute;mso-position-vertical-relative:text;mso-width-percent:0;mso-height-percent:0;mso-width-relative:page;mso-height-relative:page;v-text-anchor:top" o:gfxdata="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" filled="f" stroked="f">
               <v:textbox>
                 <w:txbxContent>
                   <w:p/>
@@ -2390,7 +2353,7 @@
 </file>
 
 <file path=word/header3.xml><?xml version="1.0" encoding="utf-8"?>
-<w:hdr xmlns:wpc="http://schemas.microsoft.com/office/word/2010/wordprocessingCanvas" xmlns:cx="http://schemas.microsoft.com/office/drawing/2014/chartex" xmlns:cx1="http://schemas.microsoft.com/office/drawing/2015/9/8/chartex" xmlns:cx2="http://schemas.microsoft.com/office/drawing/2015/10/21/chartex" xmlns:cx3="http://schemas.microsoft.com/office/drawing/2016/5/9/chartex" xmlns:cx4="http://schemas.microsoft.com/office/drawing/2016/5/10/chartex" xmlns:cx5="http://schemas.microsoft.com/office/drawing/2016/5/11/chartex" xmlns:cx6="http://schemas.microsoft.com/office/drawing/2016/5/12/chartex" xmlns:cx7="http://schemas.microsoft.com/office/drawing/2016/5/13/chartex" xmlns:cx8="http://schemas.microsoft.com/office/drawing/2016/5/14/chartex" xmlns:mc="http://schemas.openxmlformats.org/markup-compatibility/2006" xmlns:aink="http://schemas.microsoft.com/office/drawing/2016/ink" xmlns:am3d="http://schemas.microsoft.com/office/drawing/2017/model3d" xmlns:o="urn:schemas-microsoft-com:office:office" xmlns:r="http://schemas.openxmlformats.org/officeDocument/2006/relationships" xmlns:m="http://schemas.openxmlformats.org/officeDocument/2006/math" xmlns:v="urn:schemas-microsoft-com:vml" xmlns:wp14="http://schemas.microsoft.com/office/word/2010/wordprocessingDrawing" xmlns:wp="http://schemas.openxmlformats.org/drawingml/2006/wordprocessingDrawing" xmlns:w10="urn:schemas-microsoft-com:office:word" xmlns:w="http://schemas.openxmlformats.org/wordprocessingml/2006/main" xmlns:w14="http://schemas.microsoft.com/office/word/2010/wordml" xmlns:w15="http://schemas.microsoft.com/office/word/2012/wordml" xmlns:w16cex="http://schemas.microsoft.com/office/word/2018/wordml/cex" xmlns:w16cid="http://schemas.microsoft.com/office/word/2016/wordml/cid" xmlns:w16="http://schemas.microsoft.com/office/word/2018/wordml" xmlns:w16sdtdh="http://schemas.microsoft.com/office/word/2020/wordml/sdtdatahash" xmlns:w16se="http://schemas.microsoft.com/office/word/2015/wordml/symex" xmlns:wpg="http://schemas.microsoft.com/office/word/2010/wordprocessingGroup" xmlns:wpi="http://schemas.microsoft.com/office/word/2010/wordprocessingInk" xmlns:wne="http://schemas.microsoft.com/office/word/2006/wordml" xmlns:wps="http://schemas.microsoft.com/office/word/2010/wordprocessingShape" mc:Ignorable="w14 w15 w16se w16cid w16 w16cex w16sdtdh wp14">
+<w:hdr xmlns:wpc="http://schemas.microsoft.com/office/word/2010/wordprocessingCanvas" xmlns:cx="http://schemas.microsoft.com/office/drawing/2014/chartex" xmlns:cx1="http://schemas.microsoft.com/office/drawing/2015/9/8/chartex" xmlns:cx2="http://schemas.microsoft.com/office/drawing/2015/10/21/chartex" xmlns:cx3="http://schemas.microsoft.com/office/drawing/2016/5/9/chartex" xmlns:cx4="http://schemas.microsoft.com/office/drawing/2016/5/10/chartex" xmlns:cx5="http://schemas.microsoft.com/office/drawing/2016/5/11/chartex" xmlns:cx6="http://schemas.microsoft.com/office/drawing/2016/5/12/chartex" xmlns:cx7="http://schemas.microsoft.com/office/drawing/2016/5/13/chartex" xmlns:cx8="http://schemas.microsoft.com/office/drawing/2016/5/14/chartex" xmlns:mc="http://schemas.openxmlformats.org/markup-compatibility/2006" xmlns:aink="http://schemas.microsoft.com/office/drawing/2016/ink" xmlns:am3d="http://schemas.microsoft.com/office/drawing/2017/model3d" xmlns:o="urn:schemas-microsoft-com:office:office" xmlns:oel="http://schemas.microsoft.com/office/2019/extlst" xmlns:r="http://schemas.openxmlformats.org/officeDocument/2006/relationships" xmlns:m="http://schemas.openxmlformats.org/officeDocument/2006/math" xmlns:v="urn:schemas-microsoft-com:vml" xmlns:wp14="http://schemas.microsoft.com/office/word/2010/wordprocessingDrawing" xmlns:wp="http://schemas.openxmlformats.org/drawingml/2006/wordprocessingDrawing" xmlns:w10="urn:schemas-microsoft-com:office:word" xmlns:w="http://schemas.openxmlformats.org/wordprocessingml/2006/main" xmlns:w14="http://schemas.microsoft.com/office/word/2010/wordml" xmlns:w15="http://schemas.microsoft.com/office/word/2012/wordml" xmlns:w16cex="http://schemas.microsoft.com/office/word/2018/wordml/cex" xmlns:w16cid="http://schemas.microsoft.com/office/word/2016/wordml/cid" xmlns:w16="http://schemas.microsoft.com/office/word/2018/wordml" xmlns:w16sdtdh="http://schemas.microsoft.com/office/word/2020/wordml/sdtdatahash" xmlns:w16se="http://schemas.microsoft.com/office/word/2015/wordml/symex" xmlns:wpg="http://schemas.microsoft.com/office/word/2010/wordprocessingGroup" xmlns:wpi="http://schemas.microsoft.com/office/word/2010/wordprocessingInk" xmlns:wne="http://schemas.microsoft.com/office/word/2006/wordml" xmlns:wps="http://schemas.microsoft.com/office/word/2010/wordprocessingShape" mc:Ignorable="w14 w15 w16se w16cid w16 w16cex w16sdtdh wp14">
   <w:p>
     <w:pPr>
       <w:pStyle w:val="Header"/>

</xml_diff>

<commit_message>
MHD2-72: Update to SGVC (Fail/Neg/Var) test description in report builder
</commit_message>
<xml_diff>
--- a/inst/templates/SGVC_FAIL.docx
+++ b/inst/templates/SGVC_FAIL.docx
@@ -732,65 +732,31 @@
           <w:sz w:val="18"/>
           <w:szCs w:val="18"/>
         </w:rPr>
-        <w:t>Germline</w:t>
+        <w:t xml:space="preserve">Germline variant analysis of </w:t>
       </w:r>
       <w:r>
         <w:rPr>
           <w:rFonts w:cs="Arial"/>
-          <w:b/>
+          <w:sz w:val="18"/>
+          <w:szCs w:val="18"/>
+        </w:rPr>
+        <w:t>GENE_IN</w:t>
+      </w:r>
+      <w:r>
+        <w:rPr>
+          <w:rFonts w:cs="Arial"/>
+          <w:sz w:val="18"/>
+          <w:szCs w:val="18"/>
+        </w:rPr>
+        <w:t>. Refer to Panel Summary for targeted region.</w:t>
+      </w:r>
+      <w:r>
+        <w:rPr>
+          <w:rFonts w:cs="Arial"/>
           <w:sz w:val="18"/>
           <w:szCs w:val="18"/>
         </w:rPr>
         <w:t xml:space="preserve"> </w:t>
-      </w:r>
-      <w:r>
-        <w:rPr>
-          <w:rFonts w:cs="Arial"/>
-          <w:sz w:val="18"/>
-          <w:szCs w:val="18"/>
-        </w:rPr>
-        <w:t>variant</w:t>
-      </w:r>
-      <w:r>
-        <w:rPr>
-          <w:rFonts w:cs="Arial"/>
-          <w:b/>
-          <w:sz w:val="18"/>
-          <w:szCs w:val="18"/>
-        </w:rPr>
-        <w:t xml:space="preserve"> </w:t>
-      </w:r>
-      <w:r>
-        <w:rPr>
-          <w:rFonts w:cs="Arial"/>
-          <w:sz w:val="18"/>
-          <w:szCs w:val="18"/>
-        </w:rPr>
-        <w:t>a</w:t>
-      </w:r>
-      <w:r>
-        <w:rPr>
-          <w:rFonts w:cs="Arial"/>
-          <w:sz w:val="18"/>
-          <w:szCs w:val="18"/>
-        </w:rPr>
-        <w:t xml:space="preserve">nalysis of </w:t>
-      </w:r>
-      <w:r>
-        <w:rPr>
-          <w:rFonts w:cs="Arial"/>
-          <w:sz w:val="18"/>
-          <w:szCs w:val="18"/>
-        </w:rPr>
-        <w:t>all coding regions of GENE_IN</w:t>
-      </w:r>
-      <w:r>
-        <w:rPr>
-          <w:rFonts w:cs="Arial"/>
-          <w:sz w:val="18"/>
-          <w:szCs w:val="18"/>
-        </w:rPr>
-        <w:t xml:space="preserve">. </w:t>
       </w:r>
     </w:p>
     <w:tbl>
@@ -1200,7 +1166,7 @@
           <w:sz w:val="18"/>
           <w:szCs w:val="18"/>
         </w:rPr>
-        <w:t>14-Mar-2024</w:t>
+        <w:t>15-Mar-2024</w:t>
       </w:r>
       <w:r>
         <w:rPr>
@@ -3119,15 +3085,6 @@
 </file>
 
 <file path=customXml/item1.xml><?xml version="1.0" encoding="utf-8"?>
-<?mso-contentType ?>
-<FormTemplates xmlns="http://schemas.microsoft.com/sharepoint/v3/contenttype/forms">
-  <Display>DocumentLibraryForm</Display>
-  <Edit>DocumentLibraryForm</Edit>
-  <New>DocumentLibraryForm</New>
-</FormTemplates>
-</file>
-
-<file path=customXml/item2.xml><?xml version="1.0" encoding="utf-8"?>
 <ct:contentTypeSchema xmlns:ct="http://schemas.microsoft.com/office/2006/metadata/contentType" xmlns:ma="http://schemas.microsoft.com/office/2006/metadata/properties/metaAttributes" ct:_="" ma:_="" ma:contentTypeName="Document" ma:contentTypeID="0x010100451F1F8C0772B440BA84570C3C4286EA" ma:contentTypeVersion="29" ma:contentTypeDescription="Create a new document." ma:contentTypeScope="" ma:versionID="b3bcf93054b5d0678557845ec3dd46dd">
   <xsd:schema xmlns:xsd="http://www.w3.org/2001/XMLSchema" xmlns:xs="http://www.w3.org/2001/XMLSchema" xmlns:p="http://schemas.microsoft.com/office/2006/metadata/properties" xmlns:ns2="c44ab56d-57f8-4a14-86db-a39667906be8" xmlns:ns3="bbb6251c-984c-4fcb-9547-f40f6d5e63ff" targetNamespace="http://schemas.microsoft.com/office/2006/metadata/properties" ma:root="true" ma:fieldsID="676e0b85b827ae08faaea4d501add0a1" ns2:_="" ns3:_="">
     <xsd:import namespace="c44ab56d-57f8-4a14-86db-a39667906be8"/>
@@ -3416,15 +3373,16 @@
 </ct:contentTypeSchema>
 </file>
 
-<file path=customXml/itemProps1.xml><?xml version="1.0" encoding="utf-8"?>
-<ds:datastoreItem xmlns:ds="http://schemas.openxmlformats.org/officeDocument/2006/customXml" ds:itemID="{1B71732D-D478-4AA6-94EC-A3F81AD814F2}">
-  <ds:schemaRefs>
-    <ds:schemaRef ds:uri="http://schemas.microsoft.com/sharepoint/v3/contenttype/forms"/>
-  </ds:schemaRefs>
-</ds:datastoreItem>
+<file path=customXml/item2.xml><?xml version="1.0" encoding="utf-8"?>
+<?mso-contentType ?>
+<FormTemplates xmlns="http://schemas.microsoft.com/sharepoint/v3/contenttype/forms">
+  <Display>DocumentLibraryForm</Display>
+  <Edit>DocumentLibraryForm</Edit>
+  <New>DocumentLibraryForm</New>
+</FormTemplates>
 </file>
 
-<file path=customXml/itemProps2.xml><?xml version="1.0" encoding="utf-8"?>
+<file path=customXml/itemProps1.xml><?xml version="1.0" encoding="utf-8"?>
 <ds:datastoreItem xmlns:ds="http://schemas.openxmlformats.org/officeDocument/2006/customXml" ds:itemID="{1B4793EC-CD91-4FB8-B50A-E7B15B002223}">
   <ds:schemaRefs>
     <ds:schemaRef ds:uri="http://schemas.microsoft.com/office/2006/metadata/contentType"/>
@@ -3441,4 +3399,12 @@
     <ds:schemaRef ds:uri="http://schemas.microsoft.com/internal/obd"/>
   </ds:schemaRefs>
 </ds:datastoreItem>
+</file>
+
+<file path=customXml/itemProps2.xml><?xml version="1.0" encoding="utf-8"?>
+<ds:datastoreItem xmlns:ds="http://schemas.openxmlformats.org/officeDocument/2006/customXml" ds:itemID="{1B71732D-D478-4AA6-94EC-A3F81AD814F2}">
+  <ds:schemaRefs>
+    <ds:schemaRef ds:uri="http://schemas.microsoft.com/sharepoint/v3/contenttype/forms"/>
+  </ds:schemaRefs>
+</ds:datastoreItem>
 </file>
</xml_diff>